<commit_message>
INFORME MENSUAL SEP 2019.DOCX
INFORME MENSUAL SEP 2019
</commit_message>
<xml_diff>
--- a/INFORME MENSUAL SEP 2019.docx
+++ b/INFORME MENSUAL SEP 2019.docx
@@ -6419,15 +6419,88 @@
           <w:sz w:val="24"/>
           <w:szCs w:val="24"/>
         </w:rPr>
-        <w:t>El 0</w:t>
-      </w:r>
-      <w:r>
-        <w:rPr>
-          <w:rFonts w:ascii="Arial" w:hAnsi="Arial" w:cs="Arial"/>
-          <w:sz w:val="24"/>
-          <w:szCs w:val="24"/>
-        </w:rPr>
-        <w:t>8</w:t>
+        <w:t xml:space="preserve">El 08 de octubre, se atendió la circular INEJLE-MEX/VRFE/222/2019 emitida por el Vocal Estatal del Registro Federal de Electores, mencionando la Validación a la BGED relacionadas a la Meta Colectiva, En el marco de la Evaluación del Desempeño del Servicio Profesional para los Órganos desconcentrados en el periodo 2019-2020, con relación a la Meta Colectiva DERFE-35, y considerando que la Vocalía Ejecutiva de la Junta Distrital Ejecutiva es la responsable de coordinar los trabajos de actualización de la cartografía electoral distrital, les comento lo siguiente El elemento a considerar para la evaluación , que involucra el trabajo de los distritos, es que todas las Manzanas de la Base Geográfica Electoral Digital (BGED) deben mantener cobertura de Colonia y Límite de Localidad, Para que se cumpla el punto anterior, y dado que es una actualización integral, debe cuidarse la cobertura con Mancha Urbana, y conectividad de Números Exteriores contra Manzana y Vialidades. Igualmente debe existir conectividad entre Sección, Límite de Localidad, Colonia y Vialidades, En este sentido, es imprescindible que se corran las validaciones correspondientes, y queden en cero. Se sugiere que realicen otras validaciones tales como: Límite de Localidad contra Límite de </w:t>
+      </w:r>
+      <w:proofErr w:type="gramStart"/>
+      <w:r>
+        <w:rPr>
+          <w:rFonts w:ascii="Arial" w:hAnsi="Arial" w:cs="Arial"/>
+          <w:sz w:val="24"/>
+          <w:szCs w:val="24"/>
+        </w:rPr>
+        <w:t>Localidad ,</w:t>
+      </w:r>
+      <w:proofErr w:type="gramEnd"/>
+      <w:r>
+        <w:rPr>
+          <w:rFonts w:ascii="Arial" w:hAnsi="Arial" w:cs="Arial"/>
+          <w:sz w:val="24"/>
+          <w:szCs w:val="24"/>
+        </w:rPr>
+        <w:t xml:space="preserve"> Colonia contra Colonia, Colonia contra Límite de Localidad, etc. Con la excepción de aquellas que no quedan en cero porque son históricas, mismas que deberán justificarse por oficio, como regularmente se realiza. Se anexa manual enviado por la Dirección de Cartografía Electoral y procedimiento de validaciones, A partir de las 8:00 horas del día 9 de octubre del presente año, se abre el acceso a la BGED para ingresar, validar y corregir las actualizaciones correspondientes, Finalmente les reitero la importancia de los levantamientos en campo mediante el equipo digital Tableta-GPS, actividad que sirve para mejorar la calidad de la Cartografía Electoral del Estado. Por lo cual les solicito de la manera más atenta, que depositen en el servidor de la Junta Local (FileZilla) los archivos en formato .shp producto de los recorridos en campo, para realizar las validaciones </w:t>
+      </w:r>
+      <w:proofErr w:type="gramStart"/>
+      <w:r>
+        <w:rPr>
+          <w:rFonts w:ascii="Arial" w:hAnsi="Arial" w:cs="Arial"/>
+          <w:sz w:val="24"/>
+          <w:szCs w:val="24"/>
+        </w:rPr>
+        <w:t>correspondientes,  ,</w:t>
+      </w:r>
+      <w:proofErr w:type="gramEnd"/>
+      <w:r>
+        <w:rPr>
+          <w:rFonts w:ascii="Arial" w:hAnsi="Arial" w:cs="Arial"/>
+          <w:sz w:val="24"/>
+          <w:szCs w:val="24"/>
+        </w:rPr>
+        <w:t xml:space="preserve"> </w:t>
+      </w:r>
+    </w:p>
+    <w:p>
+      <w:pPr>
+        <w:spacing w:after="0" w:line="240" w:lineRule="auto"/>
+        <w:jc w:val="both"/>
+        <w:textAlignment w:val="auto"/>
+        <w:rPr>
+          <w:rFonts w:ascii="Arial" w:hAnsi="Arial" w:cs="Arial"/>
+          <w:sz w:val="24"/>
+          <w:szCs w:val="24"/>
+        </w:rPr>
+      </w:pPr>
+    </w:p>
+    <w:p>
+      <w:pPr>
+        <w:pStyle w:val="Prrafodelista"/>
+        <w:numPr>
+          <w:ilvl w:val="0"/>
+          <w:numId w:val="10"/>
+        </w:numPr>
+        <w:spacing w:after="0" w:line="240" w:lineRule="auto"/>
+        <w:jc w:val="both"/>
+        <w:textAlignment w:val="auto"/>
+        <w:rPr>
+          <w:rFonts w:ascii="Arial" w:hAnsi="Arial" w:cs="Arial"/>
+          <w:sz w:val="24"/>
+          <w:szCs w:val="24"/>
+        </w:rPr>
+      </w:pPr>
+      <w:r>
+        <w:rPr>
+          <w:rFonts w:ascii="Arial" w:hAnsi="Arial" w:cs="Arial"/>
+          <w:sz w:val="24"/>
+          <w:szCs w:val="24"/>
+        </w:rPr>
+        <w:t xml:space="preserve">El </w:t>
+      </w:r>
+      <w:r>
+        <w:rPr>
+          <w:rFonts w:ascii="Arial" w:hAnsi="Arial" w:cs="Arial"/>
+          <w:sz w:val="24"/>
+          <w:szCs w:val="24"/>
+        </w:rPr>
+        <w:t>10</w:t>
       </w:r>
       <w:r>
         <w:rPr>
@@ -6443,54 +6516,25 @@
           <w:sz w:val="24"/>
           <w:szCs w:val="24"/>
         </w:rPr>
-        <w:t>2</w:t>
-      </w:r>
-      <w:r>
-        <w:rPr>
-          <w:rFonts w:ascii="Arial" w:hAnsi="Arial" w:cs="Arial"/>
-          <w:sz w:val="24"/>
-          <w:szCs w:val="24"/>
-        </w:rPr>
-        <w:t>/2019 emitida por el Vocal Esta</w:t>
-      </w:r>
-      <w:r>
-        <w:rPr>
-          <w:rFonts w:ascii="Arial" w:hAnsi="Arial" w:cs="Arial"/>
-          <w:sz w:val="24"/>
-          <w:szCs w:val="24"/>
-        </w:rPr>
-        <w:t xml:space="preserve"> a </w:t>
-      </w:r>
-      <w:r>
-        <w:rPr>
-          <w:rFonts w:ascii="Arial" w:hAnsi="Arial" w:cs="Arial"/>
-          <w:sz w:val="24"/>
-          <w:szCs w:val="24"/>
-        </w:rPr>
-        <w:t>tal del Registro Federal de Electores,</w:t>
-      </w:r>
-      <w:r>
-        <w:rPr>
-          <w:rFonts w:ascii="Arial" w:hAnsi="Arial" w:cs="Arial"/>
-          <w:sz w:val="24"/>
-          <w:szCs w:val="24"/>
-        </w:rPr>
-        <w:t xml:space="preserve"> mencionando la Validación a la BGED relacionadas a la Meta Colectiva, </w:t>
-      </w:r>
-      <w:r>
-        <w:rPr>
-          <w:rFonts w:ascii="Arial" w:hAnsi="Arial" w:cs="Arial"/>
-          <w:sz w:val="24"/>
-          <w:szCs w:val="24"/>
-        </w:rPr>
-        <w:t>En el marco de la Evaluación del Desempeño del Servicio Profesional para los Órganos desconcentrados en el periodo 2019-2020, con relación a la Meta Colectiva DERFE-35, y considerando que la Vocalía Ejecutiva de la Junta Distrital Ejecutiva es la responsable de coordinar los trabajos de actualización de la cartografía electoral distrital, les comento lo siguiente</w:t>
-      </w:r>
-      <w:r>
-        <w:rPr>
-          <w:rFonts w:ascii="Arial" w:hAnsi="Arial" w:cs="Arial"/>
-          <w:sz w:val="24"/>
-          <w:szCs w:val="24"/>
-        </w:rPr>
+        <w:t>3</w:t>
+      </w:r>
+      <w:r>
+        <w:rPr>
+          <w:rFonts w:ascii="Arial" w:hAnsi="Arial" w:cs="Arial"/>
+          <w:sz w:val="24"/>
+          <w:szCs w:val="24"/>
+        </w:rPr>
+        <w:t>/2019 emitida por el Vocal Ejecutivo Estatal y por el Vocal Estatal del Registro Federal de Electores, mencionando</w:t>
+      </w:r>
+      <w:r>
+        <w:rPr>
+          <w:rFonts w:ascii="Arial" w:hAnsi="Arial" w:cs="Arial"/>
+          <w:sz w:val="24"/>
+          <w:szCs w:val="24"/>
+        </w:rPr>
+        <w:t xml:space="preserve"> la solicitud de Expedientes de Figuras Contratadas de MAC durante 2018(Honorarios)</w:t>
+      </w:r>
+      <w:r>
         <w:t xml:space="preserve"> </w:t>
       </w:r>
       <w:r>
@@ -6499,7 +6543,7 @@
           <w:sz w:val="24"/>
           <w:szCs w:val="24"/>
         </w:rPr>
-        <w:t>El elemento a considerar para la evaluación , que involucra el trabajo de los distritos, es que todas las Manzanas de la Base Geográfica Electoral Digital (BGED) deben mantener cobertura de Colonia y Límite de Localidad</w:t>
+        <w:t>Como es de su conocimiento, el Órgano Interno de Control está llevando a cabo la auditoría número DADE/07/DE/2019 denominada "Funcionalidad y operatividad de los Módulos de Atención Ciudadana (MACs)", cuyo objetivo es evaluar el desempeño de la Dirección Ejecutiva del Registro Federal de Electores, como área responsable de la gestión operativa y administrativa de los Módulos de Atención Ciudadana (MAC s), así como la eficiencia y economía en el ejercicio de los recursos que les fueron asignados</w:t>
       </w:r>
       <w:r>
         <w:rPr>
@@ -6515,150 +6559,1637 @@
           <w:sz w:val="24"/>
           <w:szCs w:val="24"/>
         </w:rPr>
-        <w:t>Para que se cumpla el punto anterior, y dado que es una actualización integral, debe cuidarse la cobertura con Mancha Urbana, y conectividad de Números Exteriores contra Manzana y Vialidades. Igualmente debe existir conectividad entre Sección, Límite de Localidad, Colonia y Vialidades</w:t>
-      </w:r>
-      <w:r>
-        <w:rPr>
-          <w:rFonts w:ascii="Arial" w:hAnsi="Arial" w:cs="Arial"/>
+        <w:t xml:space="preserve">Al respecto , se les informa que uno de los requerimientos se refiere a lo siguiente: </w:t>
+      </w:r>
+      <w:r>
+        <w:rPr>
+          <w:rFonts w:ascii="Arial" w:hAnsi="Arial" w:cs="Arial"/>
+          <w:b/>
+          <w:sz w:val="24"/>
+          <w:szCs w:val="24"/>
+        </w:rPr>
+        <w:t xml:space="preserve"> Expedientes del personal de honorarios contratados en el 2018 que incluya los informes de actividades presentados por cada uno de ellos.</w:t>
+      </w:r>
+      <w:r>
+        <w:rPr>
+          <w:rFonts w:ascii="Arial" w:hAnsi="Arial" w:cs="Arial"/>
+          <w:b/>
           <w:sz w:val="24"/>
           <w:szCs w:val="24"/>
         </w:rPr>
         <w:t xml:space="preserve">, </w:t>
       </w:r>
+      <w:r>
+        <w:rPr>
+          <w:rFonts w:ascii="Arial" w:hAnsi="Arial" w:cs="Arial"/>
+          <w:sz w:val="24"/>
+          <w:szCs w:val="24"/>
+        </w:rPr>
+        <w:t>Por lo anterior, se requiere a los Vocales Ejecutivos de las Juntas Distritales Ejecutivas , verifiquen la integridad de los expedientes conf</w:t>
+      </w:r>
+      <w:r>
+        <w:rPr>
+          <w:rFonts w:ascii="Arial" w:hAnsi="Arial" w:cs="Arial"/>
+          <w:sz w:val="24"/>
+          <w:szCs w:val="24"/>
+        </w:rPr>
+        <w:t>o</w:t>
+      </w:r>
+      <w:r>
+        <w:rPr>
+          <w:rFonts w:ascii="Arial" w:hAnsi="Arial" w:cs="Arial"/>
+          <w:sz w:val="24"/>
+          <w:szCs w:val="24"/>
+        </w:rPr>
+        <w:t>rme a la normatividad establecida y la correspondencia entre el Informe de Actividades y la Cédula de Puesto; asimismo, se tenga a disposición dicha información.</w:t>
+      </w:r>
+      <w:r>
+        <w:rPr>
+          <w:rFonts w:ascii="Arial" w:hAnsi="Arial" w:cs="Arial"/>
+          <w:sz w:val="24"/>
+          <w:szCs w:val="24"/>
+        </w:rPr>
+        <w:t xml:space="preserve">, </w:t>
+      </w:r>
+      <w:r>
+        <w:rPr>
+          <w:rFonts w:ascii="Arial" w:hAnsi="Arial" w:cs="Arial"/>
+          <w:sz w:val="24"/>
+          <w:szCs w:val="24"/>
+        </w:rPr>
+        <w:t xml:space="preserve">No se omite comentar que, derivado del volumen de expedientes , la Dirección Ejecutiva del Registro Federal de Electores ha solicitado a los representantes del Órgano Interno de Control que determinen los </w:t>
+      </w:r>
+      <w:r>
+        <w:rPr>
+          <w:rFonts w:ascii="Arial" w:hAnsi="Arial" w:cs="Arial"/>
+          <w:sz w:val="24"/>
+          <w:szCs w:val="24"/>
+        </w:rPr>
+        <w:lastRenderedPageBreak/>
+        <w:t>Distritos, figuras o personal de quien se requiera la documentación soporte , y una vez que se defina , les será comunicado de inmediato para el envío de dichos expedientes a esta Junta ocal, para su entre</w:t>
+      </w:r>
+      <w:r>
+        <w:rPr>
+          <w:rFonts w:ascii="Arial" w:hAnsi="Arial" w:cs="Arial"/>
+          <w:sz w:val="24"/>
+          <w:szCs w:val="24"/>
+        </w:rPr>
+        <w:t>g</w:t>
+      </w:r>
+      <w:r>
+        <w:rPr>
+          <w:rFonts w:ascii="Arial" w:hAnsi="Arial" w:cs="Arial"/>
+          <w:sz w:val="24"/>
+          <w:szCs w:val="24"/>
+        </w:rPr>
+        <w:t>a a la instancia solicitante.</w:t>
+      </w:r>
+      <w:r>
+        <w:rPr>
+          <w:rFonts w:ascii="Arial" w:hAnsi="Arial" w:cs="Arial"/>
+          <w:sz w:val="24"/>
+          <w:szCs w:val="24"/>
+        </w:rPr>
+        <w:t xml:space="preserve">, </w:t>
+      </w:r>
+      <w:r>
+        <w:rPr>
+          <w:rFonts w:ascii="Arial" w:hAnsi="Arial" w:cs="Arial"/>
+          <w:sz w:val="24"/>
+          <w:szCs w:val="24"/>
+        </w:rPr>
+        <w:t>Por último, tengan a bien tomar en cuenta el correo electrónico remitido el día de la fecha , por el Coordinador Administrativo de esta Junta Local Ejecutiva , en el que se adjuntan los documentos que a continuación se enlistan:</w:t>
+      </w:r>
+      <w:r>
+        <w:rPr>
+          <w:rFonts w:ascii="Arial" w:hAnsi="Arial" w:cs="Arial"/>
+          <w:sz w:val="24"/>
+          <w:szCs w:val="24"/>
+        </w:rPr>
+        <w:t xml:space="preserve"> </w:t>
+      </w:r>
+      <w:r>
+        <w:rPr>
+          <w:rFonts w:ascii="Arial" w:hAnsi="Arial" w:cs="Arial"/>
+          <w:sz w:val="24"/>
+          <w:szCs w:val="24"/>
+        </w:rPr>
+        <w:t>Circular No. INE-DEA-DP-0026-2017</w:t>
+      </w:r>
+      <w:r>
+        <w:rPr>
+          <w:rFonts w:ascii="Arial" w:hAnsi="Arial" w:cs="Arial"/>
+          <w:sz w:val="24"/>
+          <w:szCs w:val="24"/>
+        </w:rPr>
+        <w:t xml:space="preserve">, </w:t>
+      </w:r>
+      <w:r>
+        <w:rPr>
+          <w:rFonts w:ascii="Arial" w:hAnsi="Arial" w:cs="Arial"/>
+          <w:sz w:val="24"/>
+          <w:szCs w:val="24"/>
+        </w:rPr>
+        <w:t>Formato de informe de actividades</w:t>
+      </w:r>
+      <w:r>
+        <w:rPr>
+          <w:rFonts w:ascii="Arial" w:hAnsi="Arial" w:cs="Arial"/>
+          <w:sz w:val="24"/>
+          <w:szCs w:val="24"/>
+        </w:rPr>
+        <w:t xml:space="preserve">, </w:t>
+      </w:r>
+      <w:r>
+        <w:rPr>
+          <w:rFonts w:ascii="Arial" w:hAnsi="Arial" w:cs="Arial"/>
+          <w:sz w:val="24"/>
+          <w:szCs w:val="24"/>
+        </w:rPr>
+        <w:t>Listado de documentación</w:t>
+      </w:r>
+      <w:r>
+        <w:rPr>
+          <w:rFonts w:ascii="Arial" w:hAnsi="Arial" w:cs="Arial"/>
+          <w:sz w:val="24"/>
+          <w:szCs w:val="24"/>
+        </w:rPr>
+        <w:t xml:space="preserve">, </w:t>
+      </w:r>
+      <w:r>
+        <w:rPr>
+          <w:rFonts w:ascii="Arial" w:hAnsi="Arial" w:cs="Arial"/>
+          <w:sz w:val="24"/>
+          <w:szCs w:val="24"/>
+        </w:rPr>
+        <w:t xml:space="preserve">Relación de funcionarios de HP que están en los módulos en el </w:t>
+      </w:r>
+      <w:proofErr w:type="gramStart"/>
+      <w:r>
+        <w:rPr>
+          <w:rFonts w:ascii="Arial" w:hAnsi="Arial" w:cs="Arial"/>
+          <w:sz w:val="24"/>
+          <w:szCs w:val="24"/>
+        </w:rPr>
+        <w:t>2018</w:t>
+      </w:r>
+      <w:r>
+        <w:rPr>
+          <w:rFonts w:ascii="Arial" w:hAnsi="Arial" w:cs="Arial"/>
+          <w:sz w:val="24"/>
+          <w:szCs w:val="24"/>
+        </w:rPr>
+        <w:t>,  ,</w:t>
+      </w:r>
+      <w:proofErr w:type="gramEnd"/>
+      <w:r>
+        <w:rPr>
+          <w:rFonts w:ascii="Arial" w:hAnsi="Arial" w:cs="Arial"/>
+          <w:sz w:val="24"/>
+          <w:szCs w:val="24"/>
+        </w:rPr>
+        <w:t xml:space="preserve">  </w:t>
+      </w:r>
+    </w:p>
+    <w:p>
+      <w:pPr>
+        <w:pStyle w:val="Prrafodelista"/>
+        <w:spacing w:after="0" w:line="240" w:lineRule="auto"/>
+        <w:ind w:left="502"/>
+        <w:jc w:val="both"/>
+        <w:textAlignment w:val="auto"/>
+        <w:rPr>
+          <w:rFonts w:ascii="Arial" w:hAnsi="Arial" w:cs="Arial"/>
+          <w:sz w:val="24"/>
+          <w:szCs w:val="24"/>
+        </w:rPr>
+      </w:pPr>
+    </w:p>
+    <w:p>
+      <w:pPr>
+        <w:pStyle w:val="Prrafodelista"/>
+        <w:numPr>
+          <w:ilvl w:val="0"/>
+          <w:numId w:val="10"/>
+        </w:numPr>
+        <w:spacing w:after="0" w:line="240" w:lineRule="auto"/>
+        <w:jc w:val="both"/>
+        <w:textAlignment w:val="auto"/>
+        <w:rPr>
+          <w:rFonts w:ascii="Arial" w:hAnsi="Arial" w:cs="Arial"/>
+          <w:sz w:val="24"/>
+          <w:szCs w:val="24"/>
+        </w:rPr>
+      </w:pPr>
+      <w:r>
+        <w:rPr>
+          <w:rFonts w:ascii="Arial" w:hAnsi="Arial" w:cs="Arial"/>
+          <w:sz w:val="24"/>
+          <w:szCs w:val="24"/>
+        </w:rPr>
+        <w:t xml:space="preserve">El </w:t>
+      </w:r>
+      <w:r>
+        <w:rPr>
+          <w:rFonts w:ascii="Arial" w:hAnsi="Arial" w:cs="Arial"/>
+          <w:sz w:val="24"/>
+          <w:szCs w:val="24"/>
+        </w:rPr>
+        <w:t>10</w:t>
+      </w:r>
+      <w:r>
+        <w:rPr>
+          <w:rFonts w:ascii="Arial" w:hAnsi="Arial" w:cs="Arial"/>
+          <w:sz w:val="24"/>
+          <w:szCs w:val="24"/>
+        </w:rPr>
+        <w:t xml:space="preserve"> de octubre, se atendió la circular INEJLE-MEX/VRFE/22</w:t>
+      </w:r>
+      <w:r>
+        <w:rPr>
+          <w:rFonts w:ascii="Arial" w:hAnsi="Arial" w:cs="Arial"/>
+          <w:sz w:val="24"/>
+          <w:szCs w:val="24"/>
+        </w:rPr>
+        <w:t>4</w:t>
+      </w:r>
+      <w:r>
+        <w:rPr>
+          <w:rFonts w:ascii="Arial" w:hAnsi="Arial" w:cs="Arial"/>
+          <w:sz w:val="24"/>
+          <w:szCs w:val="24"/>
+        </w:rPr>
+        <w:t>/2019 emitida por el Vocal Estatal del Registro Federal de Electores, mencionando</w:t>
+      </w:r>
+      <w:r>
+        <w:rPr>
+          <w:rFonts w:ascii="Arial" w:hAnsi="Arial" w:cs="Arial"/>
+          <w:sz w:val="24"/>
+          <w:szCs w:val="24"/>
+        </w:rPr>
+        <w:t xml:space="preserve"> el Retiro por Causa 10, </w:t>
+      </w:r>
+      <w:r>
+        <w:rPr>
+          <w:rFonts w:ascii="Arial" w:hAnsi="Arial" w:cs="Arial"/>
+          <w:sz w:val="24"/>
+          <w:szCs w:val="24"/>
+        </w:rPr>
+        <w:t>M</w:t>
+      </w:r>
+      <w:r>
+        <w:rPr>
+          <w:rFonts w:ascii="Arial" w:hAnsi="Arial" w:cs="Arial"/>
+          <w:sz w:val="24"/>
+          <w:szCs w:val="24"/>
+        </w:rPr>
+        <w:t>e permito comentarles que con la finalidad de mantener actualizadas las bases de datos de los MAC, se llevará a cabo el retiro de credenciales para votar por causa:</w:t>
+      </w:r>
+      <w:r>
+        <w:rPr>
+          <w:rFonts w:ascii="Arial" w:hAnsi="Arial" w:cs="Arial"/>
+          <w:sz w:val="24"/>
+          <w:szCs w:val="24"/>
+        </w:rPr>
+        <w:t xml:space="preserve"> </w:t>
+      </w:r>
+      <w:r>
+        <w:rPr>
+          <w:rFonts w:ascii="Arial" w:hAnsi="Arial" w:cs="Arial"/>
+          <w:sz w:val="24"/>
+          <w:szCs w:val="24"/>
+        </w:rPr>
+        <w:t>En este sentido, para instrumentar esa actividad se debe considerar lo siguiente:</w:t>
+      </w:r>
+      <w:r>
+        <w:rPr>
+          <w:rFonts w:ascii="Arial" w:hAnsi="Arial" w:cs="Arial"/>
+          <w:sz w:val="24"/>
+          <w:szCs w:val="24"/>
+        </w:rPr>
+        <w:t xml:space="preserve"> </w:t>
+      </w:r>
+      <w:r>
+        <w:rPr>
+          <w:rFonts w:ascii="Arial" w:hAnsi="Arial" w:cs="Arial"/>
+          <w:sz w:val="24"/>
+          <w:szCs w:val="24"/>
+        </w:rPr>
+        <w:t>Se depositó en todos los Mac con red cableada o ADSL, los insumos para el script administrativo retiro_credencial_pendiente, (retiro por causa), con la finalidad de identificar y marcar como Pendiente de Retiro los registros que se encuentren en las bases de datos de los MAC's</w:t>
+      </w:r>
+      <w:r>
+        <w:rPr>
+          <w:rFonts w:ascii="Arial" w:hAnsi="Arial" w:cs="Arial"/>
+          <w:sz w:val="24"/>
+          <w:szCs w:val="24"/>
+        </w:rPr>
+        <w:t xml:space="preserve">, </w:t>
+      </w:r>
+      <w:r>
+        <w:rPr>
+          <w:rFonts w:ascii="Arial" w:hAnsi="Arial" w:cs="Arial"/>
+          <w:sz w:val="24"/>
+          <w:szCs w:val="24"/>
+        </w:rPr>
+        <w:t>Para llevar a cabo el retiro, adicionalmente se remiten los siguientes archivos: Retiros_SllRFE_2019-10_MAC.zip   (archivo  compactado  con  el  nominativo  de registros a retirar por causa)</w:t>
+      </w:r>
+      <w:r>
+        <w:rPr>
+          <w:rFonts w:ascii="Arial" w:hAnsi="Arial" w:cs="Arial"/>
+          <w:sz w:val="24"/>
+          <w:szCs w:val="24"/>
+        </w:rPr>
+        <w:t xml:space="preserve">, </w:t>
+      </w:r>
+      <w:r>
+        <w:rPr>
+          <w:rFonts w:ascii="Arial" w:hAnsi="Arial" w:cs="Arial"/>
+          <w:sz w:val="24"/>
+          <w:szCs w:val="24"/>
+        </w:rPr>
+        <w:t>Retiro_2019-10.xls (estadístico de registros a retirar por causa)</w:t>
+      </w:r>
+      <w:r>
+        <w:rPr>
+          <w:rFonts w:ascii="Arial" w:hAnsi="Arial" w:cs="Arial"/>
+          <w:sz w:val="24"/>
+          <w:szCs w:val="24"/>
+        </w:rPr>
+        <w:t xml:space="preserve">, </w:t>
+      </w:r>
+      <w:r>
+        <w:rPr>
+          <w:rFonts w:ascii="Arial" w:hAnsi="Arial" w:cs="Arial"/>
+          <w:sz w:val="24"/>
+          <w:szCs w:val="24"/>
+        </w:rPr>
+        <w:t>Asimismo, con la finalidad de mantener el control sobre los registros que por alguna causa no son retirados del MAC, se anexa el formato "Form_No_Ret_10-2019xlsx"</w:t>
+      </w:r>
+      <w:r>
+        <w:rPr>
+          <w:rFonts w:ascii="Arial" w:hAnsi="Arial" w:cs="Arial"/>
+          <w:sz w:val="24"/>
+          <w:szCs w:val="24"/>
+        </w:rPr>
+        <w:t xml:space="preserve">, </w:t>
+      </w:r>
+      <w:r>
+        <w:rPr>
+          <w:rFonts w:ascii="Arial" w:hAnsi="Arial" w:cs="Arial"/>
+          <w:sz w:val="24"/>
+          <w:szCs w:val="24"/>
+        </w:rPr>
+        <w:t>La ejecución de este script debe llevarse a cabo en todos los MAC, a más tardar al concluir la jornada laboral del día 12 de octubre de 2019</w:t>
+      </w:r>
+      <w:r>
+        <w:rPr>
+          <w:rFonts w:ascii="Arial" w:hAnsi="Arial" w:cs="Arial"/>
+          <w:sz w:val="24"/>
+          <w:szCs w:val="24"/>
+        </w:rPr>
+        <w:t xml:space="preserve">, </w:t>
+      </w:r>
+      <w:r>
+        <w:rPr>
+          <w:rFonts w:ascii="Arial" w:hAnsi="Arial" w:cs="Arial"/>
+          <w:sz w:val="24"/>
+          <w:szCs w:val="24"/>
+        </w:rPr>
+        <w:t>Por último, les solicito enviar el formato "Form_No_Ret_ 10-2019.xlsx" debidamente requisitado, y el archivo compactado NOM_DESTRUCCIÓN_RET_EEDDMM_DDMMAAAA_HHMMSS.csv., se deberán enviar el 14 de octubre de 2019 a la cuenta de correo roberto.rubi@ine.mx y a sus respectivos enlaces, a más tardar a las 12:00 horas.</w:t>
+      </w:r>
+    </w:p>
+    <w:p>
+      <w:pPr>
+        <w:pStyle w:val="Prrafodelista"/>
+        <w:numPr>
+          <w:ilvl w:val="0"/>
+          <w:numId w:val="10"/>
+        </w:numPr>
+        <w:spacing w:after="0" w:line="240" w:lineRule="auto"/>
+        <w:jc w:val="both"/>
+        <w:textAlignment w:val="auto"/>
+        <w:rPr>
+          <w:rFonts w:ascii="Arial" w:hAnsi="Arial" w:cs="Arial"/>
+          <w:sz w:val="24"/>
+          <w:szCs w:val="24"/>
+        </w:rPr>
+      </w:pPr>
+      <w:r>
+        <w:rPr>
+          <w:rFonts w:ascii="Arial" w:hAnsi="Arial" w:cs="Arial"/>
+          <w:sz w:val="24"/>
+          <w:szCs w:val="24"/>
+        </w:rPr>
+        <w:t>El 1</w:t>
+      </w:r>
+      <w:r>
+        <w:rPr>
+          <w:rFonts w:ascii="Arial" w:hAnsi="Arial" w:cs="Arial"/>
+          <w:sz w:val="24"/>
+          <w:szCs w:val="24"/>
+        </w:rPr>
+        <w:t>1</w:t>
+      </w:r>
+      <w:r>
+        <w:rPr>
+          <w:rFonts w:ascii="Arial" w:hAnsi="Arial" w:cs="Arial"/>
+          <w:sz w:val="24"/>
+          <w:szCs w:val="24"/>
+        </w:rPr>
+        <w:t xml:space="preserve"> de octubre, se atendió la circular INEJLE-MEX/VRFE/22</w:t>
+      </w:r>
+      <w:r>
+        <w:rPr>
+          <w:rFonts w:ascii="Arial" w:hAnsi="Arial" w:cs="Arial"/>
+          <w:sz w:val="24"/>
+          <w:szCs w:val="24"/>
+        </w:rPr>
+        <w:t>5</w:t>
+      </w:r>
+      <w:r>
+        <w:rPr>
+          <w:rFonts w:ascii="Arial" w:hAnsi="Arial" w:cs="Arial"/>
+          <w:sz w:val="24"/>
+          <w:szCs w:val="24"/>
+        </w:rPr>
+        <w:t>/2019 emitida por el Vocal Estatal del Registro Federal de Electores, mencionando</w:t>
+      </w:r>
+      <w:r>
+        <w:rPr>
+          <w:rFonts w:ascii="Arial" w:hAnsi="Arial" w:cs="Arial"/>
+          <w:sz w:val="24"/>
+          <w:szCs w:val="24"/>
+        </w:rPr>
+        <w:t xml:space="preserve"> </w:t>
+      </w:r>
+      <w:r>
+        <w:rPr>
+          <w:rFonts w:ascii="Arial" w:hAnsi="Arial" w:cs="Arial"/>
+          <w:sz w:val="24"/>
+          <w:szCs w:val="24"/>
+        </w:rPr>
+        <w:t xml:space="preserve">Difusión del </w:t>
+      </w:r>
+      <w:proofErr w:type="gramStart"/>
+      <w:r>
+        <w:rPr>
+          <w:rFonts w:ascii="Arial" w:hAnsi="Arial" w:cs="Arial"/>
+          <w:sz w:val="24"/>
+          <w:szCs w:val="24"/>
+        </w:rPr>
+        <w:t>link</w:t>
+      </w:r>
+      <w:proofErr w:type="gramEnd"/>
+      <w:r>
+        <w:rPr>
+          <w:rFonts w:ascii="Arial" w:hAnsi="Arial" w:cs="Arial"/>
+          <w:sz w:val="24"/>
+          <w:szCs w:val="24"/>
+        </w:rPr>
+        <w:t xml:space="preserve"> de la revista "Acerca del INE"</w:t>
+      </w:r>
+      <w:r>
+        <w:rPr>
+          <w:rFonts w:ascii="Arial" w:hAnsi="Arial" w:cs="Arial"/>
+          <w:sz w:val="24"/>
+          <w:szCs w:val="24"/>
+        </w:rPr>
+        <w:t xml:space="preserve">, </w:t>
+      </w:r>
+      <w:r>
+        <w:rPr>
+          <w:rFonts w:ascii="Arial" w:hAnsi="Arial" w:cs="Arial"/>
+          <w:sz w:val="24"/>
+          <w:szCs w:val="24"/>
+        </w:rPr>
+        <w:t>Con la finalidad de que los funcionarios de los Módulos de Atención Ciudadana conozcan y consulten la información que contiene la revista "Acerca del /NE" hago de su conocimiento, los links en el que se puede consultar y descargar el material referido. Es importante comentar, que la liga para descarga estará habilitada 2 días:</w:t>
+      </w:r>
+      <w:r>
+        <w:rPr>
+          <w:rFonts w:ascii="Arial" w:hAnsi="Arial" w:cs="Arial"/>
+          <w:sz w:val="24"/>
+          <w:szCs w:val="24"/>
+        </w:rPr>
+        <w:t xml:space="preserve"> C</w:t>
+      </w:r>
+      <w:r>
+        <w:rPr>
+          <w:rFonts w:ascii="Arial" w:hAnsi="Arial" w:cs="Arial"/>
+          <w:sz w:val="24"/>
+          <w:szCs w:val="24"/>
+        </w:rPr>
+        <w:t>onsulta</w:t>
+      </w:r>
+      <w:r>
+        <w:rPr>
+          <w:rFonts w:ascii="Arial" w:hAnsi="Arial" w:cs="Arial"/>
+          <w:sz w:val="24"/>
+          <w:szCs w:val="24"/>
+        </w:rPr>
+        <w:t xml:space="preserve"> </w:t>
+      </w:r>
+      <w:r>
+        <w:rPr>
+          <w:rFonts w:ascii="Arial" w:hAnsi="Arial" w:cs="Arial"/>
+          <w:sz w:val="18"/>
+          <w:szCs w:val="18"/>
+        </w:rPr>
+        <w:t>https://m8kqmsch1g5xdgedeqyr7a-on.drv.tw/REVINDUCCl%C3%93N/mobile/</w:t>
+      </w:r>
+      <w:r>
+        <w:rPr>
+          <w:rFonts w:ascii="Arial" w:hAnsi="Arial" w:cs="Arial"/>
+          <w:sz w:val="18"/>
+          <w:szCs w:val="18"/>
+        </w:rPr>
+        <w:t xml:space="preserve">, </w:t>
+      </w:r>
+      <w:r>
+        <w:rPr>
+          <w:rFonts w:ascii="Arial" w:hAnsi="Arial" w:cs="Arial"/>
+          <w:sz w:val="24"/>
+          <w:szCs w:val="24"/>
+        </w:rPr>
+        <w:t xml:space="preserve">Descarga </w:t>
+      </w:r>
+      <w:r>
+        <w:rPr>
+          <w:rFonts w:ascii="Arial" w:hAnsi="Arial" w:cs="Arial"/>
+          <w:sz w:val="24"/>
+          <w:szCs w:val="24"/>
+          <w:vertAlign w:val="superscript"/>
+        </w:rPr>
+        <w:t>(habilitada por dos días):</w:t>
+      </w:r>
+      <w:r>
+        <w:rPr>
+          <w:rFonts w:ascii="Arial" w:hAnsi="Arial" w:cs="Arial"/>
+          <w:sz w:val="24"/>
+          <w:szCs w:val="24"/>
+          <w:vertAlign w:val="superscript"/>
+        </w:rPr>
+        <w:t xml:space="preserve"> </w:t>
+      </w:r>
+      <w:r>
+        <w:rPr>
+          <w:rFonts w:ascii="Arial" w:hAnsi="Arial" w:cs="Arial"/>
+          <w:sz w:val="18"/>
+          <w:szCs w:val="18"/>
+        </w:rPr>
+        <w:t>https://mayraquiroga.wetransfer.com/downloads/ff625ca0dc60ad535abd75dca52da9b52019100 9184435/c58bcc</w:t>
+      </w:r>
+      <w:r>
+        <w:rPr>
+          <w:rFonts w:ascii="Arial" w:hAnsi="Arial" w:cs="Arial"/>
+          <w:sz w:val="18"/>
+          <w:szCs w:val="18"/>
+        </w:rPr>
+        <w:t xml:space="preserve">, </w:t>
+      </w:r>
+      <w:r>
+        <w:rPr>
+          <w:rFonts w:ascii="Arial" w:hAnsi="Arial" w:cs="Arial"/>
+          <w:sz w:val="24"/>
+          <w:szCs w:val="24"/>
+        </w:rPr>
+        <w:t>Cabe señalar que una vez descargada la carpeta "REVISTA_ACERCA DEL /NE", realice los siguiente:</w:t>
+      </w:r>
+      <w:r>
+        <w:rPr>
+          <w:rFonts w:ascii="Arial" w:hAnsi="Arial" w:cs="Arial"/>
+          <w:sz w:val="24"/>
+          <w:szCs w:val="24"/>
+        </w:rPr>
+        <w:t xml:space="preserve"> </w:t>
+      </w:r>
+      <w:r>
+        <w:rPr>
+          <w:rFonts w:ascii="Arial" w:hAnsi="Arial" w:cs="Arial"/>
+          <w:sz w:val="24"/>
+          <w:szCs w:val="24"/>
+        </w:rPr>
+        <w:t>Guardar la carpeta</w:t>
+      </w:r>
+      <w:r>
+        <w:rPr>
+          <w:rFonts w:ascii="Arial" w:hAnsi="Arial" w:cs="Arial"/>
+          <w:sz w:val="24"/>
+          <w:szCs w:val="24"/>
+        </w:rPr>
+        <w:t xml:space="preserve"> </w:t>
+      </w:r>
+      <w:r>
+        <w:rPr>
+          <w:rFonts w:ascii="Arial" w:hAnsi="Arial" w:cs="Arial"/>
+          <w:sz w:val="24"/>
+          <w:szCs w:val="24"/>
+        </w:rPr>
+        <w:t>Abrir la carpeta y descomprimir (extraer archivos)</w:t>
+      </w:r>
+      <w:r>
+        <w:rPr>
+          <w:rFonts w:ascii="Arial" w:hAnsi="Arial" w:cs="Arial"/>
+          <w:sz w:val="24"/>
+          <w:szCs w:val="24"/>
+        </w:rPr>
+        <w:t xml:space="preserve">, </w:t>
+      </w:r>
+      <w:r>
+        <w:rPr>
+          <w:rFonts w:ascii="Arial" w:hAnsi="Arial" w:cs="Arial"/>
+          <w:sz w:val="24"/>
+          <w:szCs w:val="24"/>
+        </w:rPr>
+        <w:t>Abrir la carpeta "REVISTA_ACERCA  DEL /NE"</w:t>
+      </w:r>
+      <w:r>
+        <w:rPr>
+          <w:rFonts w:ascii="Arial" w:hAnsi="Arial" w:cs="Arial"/>
+          <w:sz w:val="24"/>
+          <w:szCs w:val="24"/>
+        </w:rPr>
+        <w:t xml:space="preserve">, </w:t>
+      </w:r>
+      <w:r>
+        <w:rPr>
+          <w:rFonts w:ascii="Arial" w:hAnsi="Arial" w:cs="Arial"/>
+          <w:sz w:val="24"/>
+          <w:szCs w:val="24"/>
+        </w:rPr>
+        <w:t>Dar clic en archivo "VER REVISTA.html"</w:t>
+      </w:r>
+    </w:p>
+    <w:p>
+      <w:pPr>
+        <w:pStyle w:val="Prrafodelista"/>
+        <w:spacing w:after="0" w:line="240" w:lineRule="auto"/>
+        <w:ind w:left="502"/>
+        <w:jc w:val="both"/>
+        <w:textAlignment w:val="auto"/>
+        <w:rPr>
+          <w:rFonts w:ascii="Arial" w:hAnsi="Arial" w:cs="Arial"/>
+          <w:sz w:val="24"/>
+          <w:szCs w:val="24"/>
+        </w:rPr>
+      </w:pPr>
+      <w:r>
+        <w:rPr>
+          <w:rFonts w:ascii="Arial" w:hAnsi="Arial" w:cs="Arial"/>
+          <w:sz w:val="24"/>
+          <w:szCs w:val="24"/>
+        </w:rPr>
+        <w:t>En caso de que aparezca el siguiente mensaje, se debe dar clic en "</w:t>
+      </w:r>
+      <w:proofErr w:type="spellStart"/>
+      <w:r>
+        <w:rPr>
+          <w:rFonts w:ascii="Arial" w:hAnsi="Arial" w:cs="Arial"/>
+          <w:sz w:val="24"/>
+          <w:szCs w:val="24"/>
+        </w:rPr>
+        <w:t>here</w:t>
+      </w:r>
+      <w:proofErr w:type="spellEnd"/>
+      <w:r>
+        <w:rPr>
+          <w:rFonts w:ascii="Arial" w:hAnsi="Arial" w:cs="Arial"/>
+          <w:sz w:val="24"/>
+          <w:szCs w:val="24"/>
+        </w:rPr>
+        <w:t>"</w:t>
+      </w:r>
+      <w:r>
+        <w:rPr>
+          <w:rFonts w:ascii="Arial" w:hAnsi="Arial" w:cs="Arial"/>
+          <w:sz w:val="24"/>
+          <w:szCs w:val="24"/>
+        </w:rPr>
+        <w:t xml:space="preserve"> </w:t>
+      </w:r>
+    </w:p>
+    <w:p>
+      <w:pPr>
+        <w:pStyle w:val="Prrafodelista"/>
+        <w:spacing w:after="0" w:line="240" w:lineRule="auto"/>
+        <w:ind w:left="502"/>
+        <w:jc w:val="both"/>
+        <w:textAlignment w:val="auto"/>
+        <w:rPr>
+          <w:rFonts w:ascii="Arial" w:hAnsi="Arial" w:cs="Arial"/>
+          <w:sz w:val="24"/>
+          <w:szCs w:val="24"/>
+        </w:rPr>
+      </w:pPr>
+      <w:r>
+        <w:rPr>
+          <w:rFonts w:ascii="Arial" w:hAnsi="Arial" w:cs="Arial"/>
+          <w:sz w:val="24"/>
+          <w:szCs w:val="24"/>
+        </w:rPr>
+        <w:t xml:space="preserve">En este sentido y con la finalidad de contar con los elementos necesarios para sustentar la entrega de esta información a la totalidad del personal antes mencionado, solicitó se recabe la firma de enterado de cada uno de ellos; así como, la del Vocal del Registro Federal de Electores de las Juntas Distritales Ejecutivas, y remitir escaneado en formato PDF, a las cuentas de correo </w:t>
+      </w:r>
+      <w:proofErr w:type="gramStart"/>
+      <w:r>
+        <w:rPr>
+          <w:rFonts w:ascii="Arial" w:hAnsi="Arial" w:cs="Arial"/>
+          <w:sz w:val="24"/>
+          <w:szCs w:val="24"/>
+        </w:rPr>
+        <w:t>e</w:t>
+      </w:r>
+      <w:r>
+        <w:rPr>
+          <w:rFonts w:ascii="Arial" w:hAnsi="Arial" w:cs="Arial"/>
+          <w:sz w:val="24"/>
+          <w:szCs w:val="24"/>
+        </w:rPr>
+        <w:t>l</w:t>
+      </w:r>
+      <w:r>
+        <w:rPr>
+          <w:rFonts w:ascii="Arial" w:hAnsi="Arial" w:cs="Arial"/>
+          <w:sz w:val="24"/>
+          <w:szCs w:val="24"/>
+        </w:rPr>
+        <w:t>ectrónic</w:t>
+      </w:r>
+      <w:r>
+        <w:rPr>
+          <w:rFonts w:ascii="Arial" w:hAnsi="Arial" w:cs="Arial"/>
+          <w:sz w:val="24"/>
+          <w:szCs w:val="24"/>
+        </w:rPr>
+        <w:t>o</w:t>
+      </w:r>
+      <w:r>
+        <w:rPr>
+          <w:rFonts w:ascii="Arial" w:hAnsi="Arial" w:cs="Arial"/>
+          <w:sz w:val="24"/>
+          <w:szCs w:val="24"/>
+        </w:rPr>
+        <w:t xml:space="preserve">  </w:t>
+      </w:r>
+      <w:r>
+        <w:rPr>
+          <w:rFonts w:ascii="Arial" w:hAnsi="Arial" w:cs="Arial"/>
+          <w:sz w:val="24"/>
+          <w:szCs w:val="24"/>
+        </w:rPr>
+        <w:t>de</w:t>
+      </w:r>
+      <w:proofErr w:type="gramEnd"/>
+      <w:r>
+        <w:rPr>
+          <w:rFonts w:ascii="Arial" w:hAnsi="Arial" w:cs="Arial"/>
+          <w:sz w:val="24"/>
+          <w:szCs w:val="24"/>
+        </w:rPr>
+        <w:t xml:space="preserve"> </w:t>
+      </w:r>
+      <w:r>
+        <w:rPr>
+          <w:rFonts w:ascii="Arial" w:hAnsi="Arial" w:cs="Arial"/>
+          <w:sz w:val="24"/>
+          <w:szCs w:val="24"/>
+        </w:rPr>
+        <w:t>sus respectivos enlaces el 15 de octubre, a las 10:00 horas.</w:t>
+      </w:r>
+    </w:p>
+    <w:p>
+      <w:pPr>
+        <w:pStyle w:val="Prrafodelista"/>
+        <w:numPr>
+          <w:ilvl w:val="0"/>
+          <w:numId w:val="10"/>
+        </w:numPr>
+        <w:spacing w:after="0" w:line="240" w:lineRule="auto"/>
+        <w:jc w:val="both"/>
+        <w:textAlignment w:val="auto"/>
+        <w:rPr>
+          <w:rFonts w:ascii="Arial" w:hAnsi="Arial" w:cs="Arial"/>
+          <w:sz w:val="24"/>
+          <w:szCs w:val="24"/>
+        </w:rPr>
+      </w:pPr>
+      <w:r>
+        <w:rPr>
+          <w:rFonts w:ascii="Arial" w:hAnsi="Arial" w:cs="Arial"/>
+          <w:sz w:val="24"/>
+          <w:szCs w:val="24"/>
+        </w:rPr>
+        <w:t>El 1</w:t>
+      </w:r>
+      <w:r>
+        <w:rPr>
+          <w:rFonts w:ascii="Arial" w:hAnsi="Arial" w:cs="Arial"/>
+          <w:sz w:val="24"/>
+          <w:szCs w:val="24"/>
+        </w:rPr>
+        <w:t>1</w:t>
+      </w:r>
+      <w:r>
+        <w:rPr>
+          <w:rFonts w:ascii="Arial" w:hAnsi="Arial" w:cs="Arial"/>
+          <w:sz w:val="24"/>
+          <w:szCs w:val="24"/>
+        </w:rPr>
+        <w:t xml:space="preserve"> de octubre, se atendió la circular INE</w:t>
+      </w:r>
+      <w:r>
+        <w:rPr>
+          <w:rFonts w:ascii="Arial" w:hAnsi="Arial" w:cs="Arial"/>
+          <w:sz w:val="24"/>
+          <w:szCs w:val="24"/>
+        </w:rPr>
+        <w:t>/DEA/DP/0026</w:t>
+      </w:r>
+      <w:r>
+        <w:rPr>
+          <w:rFonts w:ascii="Arial" w:hAnsi="Arial" w:cs="Arial"/>
+          <w:sz w:val="24"/>
+          <w:szCs w:val="24"/>
+        </w:rPr>
+        <w:t>/</w:t>
+      </w:r>
+      <w:r>
+        <w:rPr>
+          <w:rFonts w:ascii="Arial" w:hAnsi="Arial" w:cs="Arial"/>
+          <w:sz w:val="24"/>
+          <w:szCs w:val="24"/>
+        </w:rPr>
+        <w:t>17</w:t>
+      </w:r>
+      <w:r>
+        <w:rPr>
+          <w:rFonts w:ascii="Arial" w:hAnsi="Arial" w:cs="Arial"/>
+          <w:sz w:val="24"/>
+          <w:szCs w:val="24"/>
+        </w:rPr>
+        <w:t xml:space="preserve"> emitida por </w:t>
+      </w:r>
+      <w:r>
+        <w:rPr>
+          <w:rFonts w:ascii="Arial" w:hAnsi="Arial" w:cs="Arial"/>
+          <w:sz w:val="24"/>
+          <w:szCs w:val="24"/>
+        </w:rPr>
+        <w:t>La Lic. Ana Laura Martínez de Lara</w:t>
+      </w:r>
+      <w:r>
+        <w:rPr>
+          <w:rFonts w:ascii="Arial" w:hAnsi="Arial" w:cs="Arial"/>
+          <w:sz w:val="24"/>
+          <w:szCs w:val="24"/>
+        </w:rPr>
+        <w:t>, mencionando</w:t>
+      </w:r>
+      <w:r>
+        <w:rPr>
+          <w:rFonts w:ascii="Arial" w:hAnsi="Arial" w:cs="Arial"/>
+          <w:sz w:val="24"/>
+          <w:szCs w:val="24"/>
+        </w:rPr>
+        <w:t xml:space="preserve"> </w:t>
+      </w:r>
+      <w:r>
+        <w:rPr>
+          <w:rFonts w:ascii="Arial" w:hAnsi="Arial" w:cs="Arial"/>
+          <w:sz w:val="24"/>
+          <w:szCs w:val="24"/>
+        </w:rPr>
+        <w:t>la auditoría DAO DR/11/</w:t>
+      </w:r>
+      <w:proofErr w:type="spellStart"/>
+      <w:r>
+        <w:rPr>
+          <w:rFonts w:ascii="Arial" w:hAnsi="Arial" w:cs="Arial"/>
+          <w:sz w:val="24"/>
+          <w:szCs w:val="24"/>
+        </w:rPr>
+        <w:t>Fl</w:t>
+      </w:r>
+      <w:proofErr w:type="spellEnd"/>
+      <w:r>
+        <w:rPr>
+          <w:rFonts w:ascii="Arial" w:hAnsi="Arial" w:cs="Arial"/>
+          <w:sz w:val="24"/>
+          <w:szCs w:val="24"/>
+        </w:rPr>
+        <w:t xml:space="preserve">/2017 , denominada "Verificación del presupuesto ejercido y pagado en /os capítulos 1000 "Servicios Personales " y 3000 "Servicios </w:t>
+      </w:r>
+      <w:r>
+        <w:rPr>
+          <w:rFonts w:ascii="Arial" w:hAnsi="Arial" w:cs="Arial"/>
+          <w:sz w:val="24"/>
+          <w:szCs w:val="24"/>
+        </w:rPr>
+        <w:lastRenderedPageBreak/>
+        <w:t>Generales" en la Dirección Ejecutiva de Administración así como en /as Juntas Locales Ejecutivas  y Juntas Distritales Ejecutivas en /os estados de Campeche, Ciudad de México, Jalisco, Oaxaca, Quintana Roo, Sina</w:t>
+      </w:r>
+      <w:r>
+        <w:rPr>
+          <w:rFonts w:ascii="Arial" w:hAnsi="Arial" w:cs="Arial"/>
+          <w:sz w:val="24"/>
+          <w:szCs w:val="24"/>
+        </w:rPr>
+        <w:t>l</w:t>
+      </w:r>
+      <w:r>
+        <w:rPr>
+          <w:rFonts w:ascii="Arial" w:hAnsi="Arial" w:cs="Arial"/>
+          <w:sz w:val="24"/>
+          <w:szCs w:val="24"/>
+        </w:rPr>
+        <w:t>oa y Yucatán", el Órgano Interno de Control de este organismo electoral , determinó lo siguiente:</w:t>
+      </w:r>
+      <w:r>
+        <w:rPr>
+          <w:rFonts w:ascii="Arial" w:hAnsi="Arial" w:cs="Arial"/>
+          <w:sz w:val="24"/>
+          <w:szCs w:val="24"/>
+        </w:rPr>
+        <w:t xml:space="preserve"> </w:t>
+      </w:r>
+      <w:r>
+        <w:rPr>
+          <w:rFonts w:ascii="Arial" w:hAnsi="Arial" w:cs="Arial"/>
+          <w:sz w:val="24"/>
+          <w:szCs w:val="24"/>
+        </w:rPr>
+        <w:t>OBSERVACION 08</w:t>
+      </w:r>
+      <w:r>
+        <w:rPr>
+          <w:rFonts w:ascii="Arial" w:hAnsi="Arial" w:cs="Arial"/>
+          <w:sz w:val="24"/>
+          <w:szCs w:val="24"/>
+        </w:rPr>
+        <w:t xml:space="preserve"> </w:t>
+      </w:r>
+      <w:r>
+        <w:rPr>
+          <w:rFonts w:ascii="Arial" w:hAnsi="Arial" w:cs="Arial"/>
+          <w:sz w:val="24"/>
+          <w:szCs w:val="24"/>
+        </w:rPr>
+        <w:t>Descripción de la observación : (...)</w:t>
+      </w:r>
+      <w:r>
+        <w:rPr>
+          <w:rFonts w:ascii="Arial" w:hAnsi="Arial" w:cs="Arial"/>
+          <w:sz w:val="24"/>
+          <w:szCs w:val="24"/>
+        </w:rPr>
+        <w:t xml:space="preserve"> </w:t>
+      </w:r>
+      <w:r>
+        <w:rPr>
+          <w:rFonts w:ascii="Arial" w:hAnsi="Arial" w:cs="Arial"/>
+          <w:sz w:val="24"/>
+          <w:szCs w:val="24"/>
+        </w:rPr>
+        <w:t>En los reportes de actividades, el apartado "Actividades desarrolladas en el periodo'', es variable su presentación</w:t>
+      </w:r>
+      <w:r>
+        <w:rPr>
+          <w:rFonts w:ascii="Arial" w:hAnsi="Arial" w:cs="Arial"/>
+          <w:sz w:val="24"/>
+          <w:szCs w:val="24"/>
+        </w:rPr>
+        <w:t xml:space="preserve"> </w:t>
+      </w:r>
+      <w:r>
+        <w:rPr>
+          <w:rFonts w:ascii="Arial" w:hAnsi="Arial" w:cs="Arial"/>
+          <w:sz w:val="24"/>
+          <w:szCs w:val="24"/>
+        </w:rPr>
+        <w:t>toda vez ,que cada prestador de servicios los elabora como cree más conveniente</w:t>
+      </w:r>
+      <w:r>
+        <w:rPr>
+          <w:rFonts w:ascii="Arial" w:hAnsi="Arial" w:cs="Arial"/>
+          <w:sz w:val="24"/>
+          <w:szCs w:val="24"/>
+        </w:rPr>
+        <w:t xml:space="preserve">, </w:t>
+      </w:r>
+      <w:r>
+        <w:rPr>
+          <w:rFonts w:ascii="Arial" w:hAnsi="Arial" w:cs="Arial"/>
+          <w:sz w:val="24"/>
+          <w:szCs w:val="24"/>
+        </w:rPr>
+        <w:t>En mérito de lo anterior y con la finalidad de atender la observación que nos ocupa, el Órgano Interno de Control sugirió estandarizar el formato y contenido de los documentos con los que se informan las actividades desarrolladas durante la vigencia del contrato de los prestadores de servicios</w:t>
+      </w:r>
+      <w:r>
+        <w:rPr>
+          <w:rFonts w:ascii="Arial" w:hAnsi="Arial" w:cs="Arial"/>
+          <w:sz w:val="24"/>
+          <w:szCs w:val="24"/>
+        </w:rPr>
+        <w:t xml:space="preserve">, </w:t>
+      </w:r>
+      <w:r>
+        <w:rPr>
+          <w:rFonts w:ascii="Arial" w:hAnsi="Arial" w:cs="Arial"/>
+          <w:sz w:val="24"/>
+          <w:szCs w:val="24"/>
+        </w:rPr>
+        <w:t>Por lo tanto , con la finalidad de atender la referida recomendación y de conformidad con lo dispuesto en el artículo 82 del Manual de Normas Administrativas en Materia de Recursos Humanos, el cual es de la literalidad siguiente:</w:t>
+      </w:r>
+      <w:r>
+        <w:rPr>
+          <w:rFonts w:ascii="Arial" w:hAnsi="Arial" w:cs="Arial"/>
+          <w:sz w:val="24"/>
+          <w:szCs w:val="24"/>
+        </w:rPr>
+        <w:t xml:space="preserve"> </w:t>
+      </w:r>
+      <w:r>
+        <w:rPr>
+          <w:rFonts w:ascii="Arial" w:hAnsi="Arial" w:cs="Arial"/>
+          <w:sz w:val="24"/>
+          <w:szCs w:val="24"/>
+        </w:rPr>
+        <w:t>"Artículo 82. Las Unidades Responsables deberán vigilar que los Prestadores de Servicios Eventuales cumplan con las actividades establecidas en el contrato, para tal efecto , les solicitarán informes mensuales de las actividades realizadas en el período, y los conservarán en sus archivos correspondientes ."</w:t>
+      </w:r>
+      <w:r>
+        <w:rPr>
+          <w:rFonts w:ascii="Arial" w:hAnsi="Arial" w:cs="Arial"/>
+          <w:sz w:val="24"/>
+          <w:szCs w:val="24"/>
+        </w:rPr>
+        <w:t xml:space="preserve">, </w:t>
+      </w:r>
+      <w:r>
+        <w:rPr>
+          <w:rFonts w:ascii="Arial" w:hAnsi="Arial" w:cs="Arial"/>
+          <w:sz w:val="24"/>
+          <w:szCs w:val="24"/>
+        </w:rPr>
+        <w:t>Conforme a lo anterior , para estar en posibilidades de estandarizar el formato y contenido del informe referido , se adjunta a la presente el formato de Informe de Actividades de Prestadores de Servicios Profesionales , que deberá requisitar y entregar cada prestador de servicios contratados por las unidades responsables , atendiendo las siguiente indicaciones:</w:t>
+      </w:r>
+      <w:r>
+        <w:rPr>
+          <w:rFonts w:ascii="Arial" w:hAnsi="Arial" w:cs="Arial"/>
+          <w:sz w:val="24"/>
+          <w:szCs w:val="24"/>
+        </w:rPr>
+        <w:t xml:space="preserve"> </w:t>
+      </w:r>
+      <w:r>
+        <w:rPr>
+          <w:rFonts w:ascii="Arial" w:hAnsi="Arial" w:cs="Arial"/>
+          <w:sz w:val="24"/>
+          <w:szCs w:val="24"/>
+        </w:rPr>
+        <w:t>Únicamente  podrá ser utilizado el formato que se acompaña  a la presente, no será válido uno distinto</w:t>
+      </w:r>
+      <w:r>
+        <w:rPr>
+          <w:rFonts w:ascii="Arial" w:hAnsi="Arial" w:cs="Arial"/>
+          <w:sz w:val="24"/>
+          <w:szCs w:val="24"/>
+        </w:rPr>
+        <w:t xml:space="preserve">, </w:t>
+      </w:r>
+      <w:r>
+        <w:rPr>
+          <w:rFonts w:ascii="Arial" w:hAnsi="Arial" w:cs="Arial"/>
+          <w:sz w:val="24"/>
+          <w:szCs w:val="24"/>
+        </w:rPr>
+        <w:t>En el llenado del mismo deberán observarse las siguientes cuestiones :</w:t>
+      </w:r>
+      <w:r>
+        <w:rPr>
+          <w:rFonts w:ascii="Arial" w:hAnsi="Arial" w:cs="Arial"/>
+          <w:sz w:val="24"/>
+          <w:szCs w:val="24"/>
+        </w:rPr>
+        <w:t xml:space="preserve"> </w:t>
+      </w:r>
+      <w:r>
+        <w:rPr>
+          <w:rFonts w:ascii="Arial" w:hAnsi="Arial" w:cs="Arial"/>
+          <w:sz w:val="24"/>
+          <w:szCs w:val="24"/>
+        </w:rPr>
+        <w:t>Actividad genérica:</w:t>
+      </w:r>
+    </w:p>
+    <w:p>
+      <w:pPr>
+        <w:pStyle w:val="Prrafodelista"/>
+        <w:spacing w:after="0" w:line="240" w:lineRule="auto"/>
+        <w:ind w:left="502"/>
+        <w:jc w:val="both"/>
+        <w:textAlignment w:val="auto"/>
+        <w:rPr>
+          <w:rFonts w:ascii="Arial" w:hAnsi="Arial" w:cs="Arial"/>
+          <w:sz w:val="24"/>
+          <w:szCs w:val="24"/>
+        </w:rPr>
+      </w:pPr>
+      <w:r>
+        <w:rPr>
+          <w:rFonts w:ascii="Arial" w:hAnsi="Arial" w:cs="Arial"/>
+          <w:sz w:val="24"/>
+          <w:szCs w:val="24"/>
+        </w:rPr>
+        <w:t>Deberá estar directamente relacionada con la cláusula primera del contrato, la cual consiste en el objeto del mismo, que concuerda con la función genérica de la CÉDULA DE DESCRIPCIÓN  DE ACTIVIDADES  Y PERFIL DE PUESTO DE PRESTADORES</w:t>
+      </w:r>
+      <w:r>
+        <w:rPr>
+          <w:rFonts w:ascii="Arial" w:hAnsi="Arial" w:cs="Arial"/>
+          <w:sz w:val="24"/>
+          <w:szCs w:val="24"/>
+        </w:rPr>
+        <w:t xml:space="preserve"> </w:t>
+      </w:r>
+      <w:r>
+        <w:rPr>
+          <w:rFonts w:ascii="Arial" w:hAnsi="Arial" w:cs="Arial"/>
+          <w:sz w:val="24"/>
+          <w:szCs w:val="24"/>
+        </w:rPr>
+        <w:t>DE SERVICIOS PROFESIONALES (HONORARIOS) , la cual puede ser consultada en</w:t>
+      </w:r>
+      <w:r>
+        <w:rPr>
+          <w:rFonts w:ascii="Arial" w:hAnsi="Arial" w:cs="Arial"/>
+          <w:sz w:val="24"/>
+          <w:szCs w:val="24"/>
+        </w:rPr>
+        <w:t xml:space="preserve"> </w:t>
+      </w:r>
+      <w:r>
+        <w:rPr>
+          <w:rFonts w:ascii="Arial" w:hAnsi="Arial" w:cs="Arial"/>
+          <w:sz w:val="24"/>
+          <w:szCs w:val="24"/>
+        </w:rPr>
+        <w:t>la página de internet de la DEA, https ://</w:t>
+      </w:r>
+      <w:proofErr w:type="spellStart"/>
+      <w:r>
+        <w:rPr>
+          <w:rFonts w:ascii="Arial" w:hAnsi="Arial" w:cs="Arial"/>
+          <w:sz w:val="24"/>
+          <w:szCs w:val="24"/>
+        </w:rPr>
+        <w:t>dea</w:t>
+      </w:r>
+      <w:proofErr w:type="spellEnd"/>
+      <w:r>
+        <w:rPr>
+          <w:rFonts w:ascii="Arial" w:hAnsi="Arial" w:cs="Arial"/>
+          <w:sz w:val="24"/>
+          <w:szCs w:val="24"/>
+        </w:rPr>
+        <w:t xml:space="preserve"> .ine.mx/, en apartado Dirección de Personal</w:t>
+      </w:r>
+      <w:r>
+        <w:rPr>
+          <w:rFonts w:ascii="Arial" w:hAnsi="Arial" w:cs="Arial"/>
+          <w:sz w:val="24"/>
+          <w:szCs w:val="24"/>
+        </w:rPr>
+        <w:t xml:space="preserve"> </w:t>
+      </w:r>
+      <w:r>
+        <w:rPr>
+          <w:rFonts w:ascii="Arial" w:hAnsi="Arial" w:cs="Arial"/>
+          <w:sz w:val="24"/>
+          <w:szCs w:val="24"/>
+        </w:rPr>
+        <w:t>Cédulas de Honorarios</w:t>
+      </w:r>
+      <w:r>
+        <w:rPr>
+          <w:rFonts w:ascii="Arial" w:hAnsi="Arial" w:cs="Arial"/>
+          <w:sz w:val="24"/>
+          <w:szCs w:val="24"/>
+        </w:rPr>
+        <w:t xml:space="preserve">, </w:t>
+      </w:r>
+      <w:r>
+        <w:rPr>
+          <w:rFonts w:ascii="Arial" w:hAnsi="Arial" w:cs="Arial"/>
+          <w:sz w:val="24"/>
+          <w:szCs w:val="24"/>
+        </w:rPr>
+        <w:t>Se deberán abstener de incluir una actividad distinta a la función genérica establecida en la cédula respectiva</w:t>
+      </w:r>
+      <w:r>
+        <w:rPr>
+          <w:rFonts w:ascii="Arial" w:hAnsi="Arial" w:cs="Arial"/>
+          <w:sz w:val="24"/>
+          <w:szCs w:val="24"/>
+        </w:rPr>
+        <w:t>,</w:t>
+      </w:r>
+    </w:p>
+    <w:p>
+      <w:pPr>
+        <w:pStyle w:val="Prrafodelista"/>
+        <w:spacing w:after="0" w:line="240" w:lineRule="auto"/>
+        <w:ind w:left="502"/>
+        <w:jc w:val="both"/>
+        <w:textAlignment w:val="auto"/>
+        <w:rPr>
+          <w:rFonts w:ascii="Arial" w:hAnsi="Arial" w:cs="Arial"/>
+          <w:sz w:val="24"/>
+          <w:szCs w:val="24"/>
+        </w:rPr>
+      </w:pPr>
+      <w:r>
+        <w:rPr>
+          <w:rFonts w:ascii="Arial" w:hAnsi="Arial" w:cs="Arial"/>
+          <w:sz w:val="24"/>
+          <w:szCs w:val="24"/>
+        </w:rPr>
+        <w:t>Actividades Desarrolladas en el periodo:</w:t>
+      </w:r>
+      <w:r>
+        <w:rPr>
+          <w:rFonts w:ascii="Arial" w:hAnsi="Arial" w:cs="Arial"/>
+          <w:sz w:val="24"/>
+          <w:szCs w:val="24"/>
+        </w:rPr>
+        <w:t xml:space="preserve"> </w:t>
+      </w:r>
+      <w:r>
+        <w:rPr>
+          <w:rFonts w:ascii="Arial" w:hAnsi="Arial" w:cs="Arial"/>
+          <w:sz w:val="24"/>
+          <w:szCs w:val="24"/>
+        </w:rPr>
+        <w:t>Deberá estar directamente relacionada con las funciones específicas de la CÉDULA</w:t>
+      </w:r>
+      <w:r>
+        <w:rPr>
+          <w:rFonts w:ascii="Arial" w:hAnsi="Arial" w:cs="Arial"/>
+          <w:sz w:val="24"/>
+          <w:szCs w:val="24"/>
+        </w:rPr>
+        <w:t xml:space="preserve"> </w:t>
+      </w:r>
+      <w:r>
+        <w:rPr>
+          <w:rFonts w:ascii="Arial" w:hAnsi="Arial" w:cs="Arial"/>
+          <w:sz w:val="24"/>
+          <w:szCs w:val="24"/>
+        </w:rPr>
+        <w:t>DE DESCRIPCIÓN  DE ACTIVIDADES  Y PERFIL DE PUESTO DE PRESTADORES</w:t>
+      </w:r>
+      <w:r>
+        <w:rPr>
+          <w:rFonts w:ascii="Arial" w:hAnsi="Arial" w:cs="Arial"/>
+          <w:sz w:val="24"/>
+          <w:szCs w:val="24"/>
+        </w:rPr>
+        <w:t xml:space="preserve"> </w:t>
+      </w:r>
+      <w:r>
+        <w:rPr>
+          <w:rFonts w:ascii="Arial" w:hAnsi="Arial" w:cs="Arial"/>
+          <w:sz w:val="24"/>
+          <w:szCs w:val="24"/>
+        </w:rPr>
+        <w:t>DE SERVICIOS PROFESIONALES (HONORARIOS), la cual puede ser consultada en</w:t>
+      </w:r>
+      <w:r>
+        <w:rPr>
+          <w:rFonts w:ascii="Arial" w:hAnsi="Arial" w:cs="Arial"/>
+          <w:sz w:val="24"/>
+          <w:szCs w:val="24"/>
+        </w:rPr>
+        <w:t xml:space="preserve"> </w:t>
+      </w:r>
+      <w:r>
+        <w:rPr>
+          <w:rFonts w:ascii="Arial" w:hAnsi="Arial" w:cs="Arial"/>
+          <w:sz w:val="24"/>
+          <w:szCs w:val="24"/>
+        </w:rPr>
+        <w:t>la página de internet de la DEA , https://dea .ine.mx/, en apartado Dirección de Personal</w:t>
+      </w:r>
+      <w:r>
+        <w:rPr>
+          <w:rFonts w:ascii="Arial" w:hAnsi="Arial" w:cs="Arial"/>
+          <w:sz w:val="24"/>
+          <w:szCs w:val="24"/>
+        </w:rPr>
+        <w:t xml:space="preserve"> </w:t>
+      </w:r>
+      <w:r>
+        <w:rPr>
+          <w:rFonts w:ascii="Arial" w:hAnsi="Arial" w:cs="Arial"/>
+          <w:sz w:val="24"/>
+          <w:szCs w:val="24"/>
+        </w:rPr>
+        <w:t>Cédulas de Honorarios</w:t>
+      </w:r>
+      <w:r>
+        <w:rPr>
+          <w:rFonts w:ascii="Arial" w:hAnsi="Arial" w:cs="Arial"/>
+          <w:sz w:val="24"/>
+          <w:szCs w:val="24"/>
+        </w:rPr>
+        <w:t xml:space="preserve">, </w:t>
+      </w:r>
+      <w:r>
+        <w:rPr>
+          <w:rFonts w:ascii="Arial" w:hAnsi="Arial" w:cs="Arial"/>
+          <w:sz w:val="24"/>
+          <w:szCs w:val="24"/>
+        </w:rPr>
+        <w:t>Se deberá evitar incluir actividades distintas a las descritas en la cédula correspondiente o realizar el informe detallando las actividades realizadas durante el periodo reportado</w:t>
+      </w:r>
+      <w:r>
+        <w:rPr>
+          <w:rFonts w:ascii="Arial" w:hAnsi="Arial" w:cs="Arial"/>
+          <w:sz w:val="24"/>
+          <w:szCs w:val="24"/>
+        </w:rPr>
+        <w:t xml:space="preserve">, </w:t>
+      </w:r>
+      <w:r>
+        <w:rPr>
+          <w:rFonts w:ascii="Arial" w:hAnsi="Arial" w:cs="Arial"/>
+          <w:sz w:val="24"/>
+          <w:szCs w:val="24"/>
+        </w:rPr>
+        <w:t>Se deberá respetar el tipo y tamaño de letra del formato que se anexa a la presente en archivo Word</w:t>
+      </w:r>
+      <w:r>
+        <w:rPr>
+          <w:rFonts w:ascii="Arial" w:hAnsi="Arial" w:cs="Arial"/>
+          <w:sz w:val="24"/>
+          <w:szCs w:val="24"/>
+        </w:rPr>
+        <w:t xml:space="preserve">, </w:t>
+      </w:r>
+      <w:r>
+        <w:rPr>
+          <w:rFonts w:ascii="Arial" w:hAnsi="Arial" w:cs="Arial"/>
+          <w:sz w:val="24"/>
+          <w:szCs w:val="24"/>
+        </w:rPr>
+        <w:t>El informe de actividades deberá ser revisado y firmado por el servidor público de plaza presupuesta! que supervise las actividades de los prestadores de servicios</w:t>
+      </w:r>
+      <w:r>
+        <w:rPr>
+          <w:rFonts w:ascii="Arial" w:hAnsi="Arial" w:cs="Arial"/>
+          <w:sz w:val="24"/>
+          <w:szCs w:val="24"/>
+        </w:rPr>
+        <w:t xml:space="preserve">.   , </w:t>
+      </w:r>
+    </w:p>
+    <w:p>
+      <w:pPr>
+        <w:pStyle w:val="Prrafodelista"/>
+        <w:spacing w:after="0" w:line="240" w:lineRule="auto"/>
+        <w:ind w:left="502"/>
+        <w:jc w:val="both"/>
+        <w:textAlignment w:val="auto"/>
+        <w:rPr>
+          <w:rFonts w:ascii="Arial" w:hAnsi="Arial" w:cs="Arial"/>
+          <w:sz w:val="24"/>
+          <w:szCs w:val="24"/>
+        </w:rPr>
+      </w:pPr>
+    </w:p>
+    <w:p>
+      <w:pPr>
+        <w:pStyle w:val="Prrafodelista"/>
+        <w:numPr>
+          <w:ilvl w:val="0"/>
+          <w:numId w:val="10"/>
+        </w:numPr>
+        <w:spacing w:after="0" w:line="240" w:lineRule="auto"/>
+        <w:jc w:val="both"/>
+        <w:textAlignment w:val="auto"/>
+        <w:rPr>
+          <w:rFonts w:ascii="Arial" w:hAnsi="Arial" w:cs="Arial"/>
+          <w:sz w:val="24"/>
+          <w:szCs w:val="24"/>
+        </w:rPr>
+      </w:pPr>
+      <w:r>
+        <w:rPr>
+          <w:rFonts w:ascii="Arial" w:hAnsi="Arial" w:cs="Arial"/>
+          <w:sz w:val="24"/>
+          <w:szCs w:val="24"/>
+        </w:rPr>
+        <w:t>El 1</w:t>
+      </w:r>
+      <w:r>
+        <w:rPr>
+          <w:rFonts w:ascii="Arial" w:hAnsi="Arial" w:cs="Arial"/>
+          <w:sz w:val="24"/>
+          <w:szCs w:val="24"/>
+        </w:rPr>
+        <w:t>4</w:t>
+      </w:r>
+      <w:r>
+        <w:rPr>
+          <w:rFonts w:ascii="Arial" w:hAnsi="Arial" w:cs="Arial"/>
+          <w:sz w:val="24"/>
+          <w:szCs w:val="24"/>
+        </w:rPr>
+        <w:t xml:space="preserve"> de octubre, se atendió la circular INEJLE-MEX/VRFE/</w:t>
+      </w:r>
+      <w:r>
+        <w:rPr>
+          <w:rFonts w:ascii="Arial" w:hAnsi="Arial" w:cs="Arial"/>
+          <w:sz w:val="24"/>
+          <w:szCs w:val="24"/>
+        </w:rPr>
+        <w:t>/5863</w:t>
+      </w:r>
+      <w:r>
+        <w:rPr>
+          <w:rFonts w:ascii="Arial" w:hAnsi="Arial" w:cs="Arial"/>
+          <w:sz w:val="24"/>
+          <w:szCs w:val="24"/>
+        </w:rPr>
+        <w:t>/2019 emitida por el Vocal Estatal del Registro Federal de Electores, mencionando</w:t>
+      </w:r>
+      <w:r>
+        <w:rPr>
+          <w:rFonts w:ascii="Arial" w:hAnsi="Arial" w:cs="Arial"/>
+          <w:sz w:val="24"/>
+          <w:szCs w:val="24"/>
+        </w:rPr>
+        <w:t xml:space="preserve"> </w:t>
+      </w:r>
+      <w:r>
+        <w:rPr>
+          <w:rFonts w:ascii="Arial" w:hAnsi="Arial" w:cs="Arial"/>
+          <w:sz w:val="24"/>
+          <w:szCs w:val="24"/>
+        </w:rPr>
+        <w:t>Por instrucciones del Mtro. Joaquín Rubio Sánchez, Vocal Ejecutivo de la Junta Local Ejecutiva, y en respuesta al similar INE-JDE20-MEXNRFE/525/2019, de fecha 8 de octubre de 2019, mediante el cual se solicita el padrón electoral y el libro negro en forma cifrada, correspondiente a la Entidad con fecha de corte más reciente, con motivo de la certificación de las asambleas constitutivas de las organizaciones en proceso de registro como Partidos Políticos Nacionales</w:t>
+      </w:r>
+      <w:r>
+        <w:rPr>
+          <w:rFonts w:ascii="Arial" w:hAnsi="Arial" w:cs="Arial"/>
+          <w:sz w:val="24"/>
+          <w:szCs w:val="24"/>
+        </w:rPr>
+        <w:t xml:space="preserve">, </w:t>
+      </w:r>
+      <w:r>
+        <w:rPr>
+          <w:rFonts w:ascii="Arial" w:hAnsi="Arial" w:cs="Arial"/>
+          <w:sz w:val="24"/>
+          <w:szCs w:val="24"/>
+        </w:rPr>
+        <w:t xml:space="preserve">Al respecto, y conforme a lo establecido en el artículo 55, párrafo 1, incisos a) y b) de la </w:t>
+      </w:r>
+      <w:r>
+        <w:rPr>
+          <w:rFonts w:ascii="Arial" w:hAnsi="Arial" w:cs="Arial"/>
+          <w:sz w:val="24"/>
+          <w:szCs w:val="24"/>
+        </w:rPr>
+        <w:lastRenderedPageBreak/>
+        <w:t>Ley General de Instituciones y Procedimientos Electorales, en relación con los artículos 1O, párrafo 2, inciso b) y 12, párrafo 1, incisos a) y b) de la Ley General de Partidos Políticos, se informa que el insumo correspondiente al Padrón Electoral y el Libro Negro en forma cifrada (PADRON.CFD y LIBRONEGRO.CFD) del Estado de México con el corte más reciente de fecha 30 de septiembre de 2019, fue entregado en USB en las instalaciones de la Junta Local Ejecutiva al Lic. Juan Antonio Hernández Álvarez, Vocal del Registro Federal de Electores de la 20 Junta Distrital Ejecutiva</w:t>
+      </w:r>
+      <w:r>
+        <w:rPr>
+          <w:rFonts w:ascii="Arial" w:hAnsi="Arial" w:cs="Arial"/>
+          <w:sz w:val="24"/>
+          <w:szCs w:val="24"/>
+        </w:rPr>
+        <w:t xml:space="preserve">, </w:t>
+      </w:r>
+      <w:r>
+        <w:rPr>
+          <w:rFonts w:ascii="Arial" w:hAnsi="Arial" w:cs="Arial"/>
+          <w:sz w:val="24"/>
+          <w:szCs w:val="24"/>
+        </w:rPr>
+        <w:t>Asimismo, y a efecto de garantizar la seguridad de la información, se le comunica que se envió por separado a la cuenta de correo electrónico institucional al Vocal del Registro Federal de Electores de la 20 Junta Distrital Ejecutiva Lic. Juan Antonio Hernández Álvarez, los archivos con las contraseñas correspondientes (KEY.CFD y COUNT.DATA) para que se pueda disponer de los insumos</w:t>
+      </w:r>
+      <w:r>
+        <w:rPr>
+          <w:rFonts w:ascii="Arial" w:hAnsi="Arial" w:cs="Arial"/>
+          <w:sz w:val="24"/>
+          <w:szCs w:val="24"/>
+        </w:rPr>
+        <w:t>,  ,</w:t>
+      </w:r>
+    </w:p>
+    <w:p>
+      <w:pPr>
+        <w:spacing w:after="0" w:line="240" w:lineRule="auto"/>
+        <w:jc w:val="both"/>
+        <w:textAlignment w:val="auto"/>
+        <w:rPr>
+          <w:rFonts w:ascii="Arial" w:hAnsi="Arial" w:cs="Arial"/>
+          <w:sz w:val="24"/>
+          <w:szCs w:val="24"/>
+        </w:rPr>
+      </w:pPr>
+    </w:p>
+    <w:p>
+      <w:pPr>
+        <w:spacing w:after="0" w:line="240" w:lineRule="auto"/>
+        <w:jc w:val="both"/>
+        <w:textAlignment w:val="auto"/>
+        <w:rPr>
+          <w:rFonts w:ascii="Arial" w:hAnsi="Arial" w:cs="Arial"/>
+          <w:sz w:val="24"/>
+          <w:szCs w:val="24"/>
+        </w:rPr>
+      </w:pPr>
+    </w:p>
+    <w:p>
+      <w:pPr>
+        <w:spacing w:after="0" w:line="240" w:lineRule="auto"/>
+        <w:jc w:val="both"/>
+        <w:textAlignment w:val="auto"/>
+        <w:rPr>
+          <w:rFonts w:ascii="Arial" w:hAnsi="Arial" w:cs="Arial"/>
+          <w:sz w:val="24"/>
+          <w:szCs w:val="24"/>
+        </w:rPr>
+      </w:pPr>
+    </w:p>
+    <w:p>
+      <w:pPr>
+        <w:spacing w:after="0" w:line="240" w:lineRule="auto"/>
+        <w:jc w:val="both"/>
+        <w:textAlignment w:val="auto"/>
+        <w:rPr>
+          <w:rFonts w:ascii="Arial" w:hAnsi="Arial" w:cs="Arial"/>
+          <w:sz w:val="24"/>
+          <w:szCs w:val="24"/>
+        </w:rPr>
+      </w:pPr>
+      <w:r>
+        <w:rPr>
+          <w:rFonts w:ascii="Arial" w:hAnsi="Arial" w:cs="Arial"/>
+          <w:sz w:val="24"/>
+          <w:szCs w:val="24"/>
+        </w:rPr>
+        <w:t xml:space="preserve">                                             </w:t>
+      </w:r>
+    </w:p>
+    <w:p>
+      <w:pPr>
+        <w:spacing w:after="0" w:line="240" w:lineRule="auto"/>
+        <w:jc w:val="both"/>
+        <w:textAlignment w:val="auto"/>
+        <w:rPr>
+          <w:rFonts w:ascii="Arial" w:hAnsi="Arial" w:cs="Arial"/>
+          <w:sz w:val="24"/>
+          <w:szCs w:val="24"/>
+        </w:rPr>
+      </w:pPr>
       <w:bookmarkStart w:id="0" w:name="_GoBack"/>
       <w:bookmarkEnd w:id="0"/>
-      <w:r>
-        <w:rPr>
-          <w:rFonts w:ascii="Arial" w:hAnsi="Arial" w:cs="Arial"/>
-          <w:sz w:val="24"/>
-          <w:szCs w:val="24"/>
-        </w:rPr>
-        <w:t xml:space="preserve">En este sentido, es imprescindible que se corran las validaciones correspondientes, y queden en cero. Se sugiere que realicen otras validaciones tales como: Límite de Localidad contra Límite de </w:t>
-      </w:r>
-      <w:proofErr w:type="gramStart"/>
-      <w:r>
-        <w:rPr>
-          <w:rFonts w:ascii="Arial" w:hAnsi="Arial" w:cs="Arial"/>
-          <w:sz w:val="24"/>
-          <w:szCs w:val="24"/>
-        </w:rPr>
-        <w:t>Localidad ,</w:t>
-      </w:r>
-      <w:proofErr w:type="gramEnd"/>
-      <w:r>
-        <w:rPr>
-          <w:rFonts w:ascii="Arial" w:hAnsi="Arial" w:cs="Arial"/>
-          <w:sz w:val="24"/>
-          <w:szCs w:val="24"/>
-        </w:rPr>
-        <w:t xml:space="preserve"> Colonia contra Colonia, Colonia contra Límite de Localidad, etc. Con la excepción de aquellas que no quedan en cero porque son históricas, mismas que deberán justificarse por oficio, como regularmente se realiza. Se anexa manual enviado por la Dirección de Cartografía Electoral y procedimiento de validaciones</w:t>
-      </w:r>
-      <w:r>
-        <w:rPr>
-          <w:rFonts w:ascii="Arial" w:hAnsi="Arial" w:cs="Arial"/>
-          <w:sz w:val="24"/>
-          <w:szCs w:val="24"/>
-        </w:rPr>
-        <w:t xml:space="preserve">, </w:t>
-      </w:r>
-      <w:r>
-        <w:rPr>
-          <w:rFonts w:ascii="Arial" w:hAnsi="Arial" w:cs="Arial"/>
-          <w:sz w:val="24"/>
-          <w:szCs w:val="24"/>
-        </w:rPr>
-        <w:t>A partir de las 8:00 horas del día 9 de octubre del presente año, se abre el acceso a</w:t>
-      </w:r>
-      <w:r>
-        <w:rPr>
-          <w:rFonts w:ascii="Arial" w:hAnsi="Arial" w:cs="Arial"/>
-          <w:sz w:val="24"/>
-          <w:szCs w:val="24"/>
-        </w:rPr>
-        <w:t xml:space="preserve"> </w:t>
-      </w:r>
-      <w:r>
-        <w:rPr>
-          <w:rFonts w:ascii="Arial" w:hAnsi="Arial" w:cs="Arial"/>
-          <w:sz w:val="24"/>
-          <w:szCs w:val="24"/>
-        </w:rPr>
-        <w:t>la BGED para ingresar, validar y corregir las act</w:t>
-      </w:r>
-      <w:r>
-        <w:rPr>
-          <w:rFonts w:ascii="Arial" w:hAnsi="Arial" w:cs="Arial"/>
-          <w:sz w:val="24"/>
-          <w:szCs w:val="24"/>
-        </w:rPr>
-        <w:t>u</w:t>
-      </w:r>
-      <w:r>
-        <w:rPr>
-          <w:rFonts w:ascii="Arial" w:hAnsi="Arial" w:cs="Arial"/>
-          <w:sz w:val="24"/>
-          <w:szCs w:val="24"/>
-        </w:rPr>
-        <w:t>alizaciones correspondientes</w:t>
-      </w:r>
-      <w:r>
-        <w:rPr>
-          <w:rFonts w:ascii="Arial" w:hAnsi="Arial" w:cs="Arial"/>
-          <w:sz w:val="24"/>
-          <w:szCs w:val="24"/>
-        </w:rPr>
-        <w:t xml:space="preserve">, </w:t>
-      </w:r>
-      <w:r>
-        <w:rPr>
-          <w:rFonts w:ascii="Arial" w:hAnsi="Arial" w:cs="Arial"/>
-          <w:sz w:val="24"/>
-          <w:szCs w:val="24"/>
-        </w:rPr>
-        <w:t>Finalmente les reitero la importancia de los levantamientos en campo mediante el equipo digital Tableta-GPS, actividad que sirve para mejorar la calidad de la Cartografía Electoral del Estado. Por lo cual les solicito de la manera más atenta, que depositen en el servidor de la Junta Local (</w:t>
-      </w:r>
-      <w:r>
-        <w:rPr>
-          <w:rFonts w:ascii="Arial" w:hAnsi="Arial" w:cs="Arial"/>
-          <w:sz w:val="24"/>
-          <w:szCs w:val="24"/>
-        </w:rPr>
-        <w:t>FileZilla</w:t>
-      </w:r>
-      <w:r>
-        <w:rPr>
-          <w:rFonts w:ascii="Arial" w:hAnsi="Arial" w:cs="Arial"/>
-          <w:sz w:val="24"/>
-          <w:szCs w:val="24"/>
-        </w:rPr>
-        <w:t xml:space="preserve">) los archivos en formato .shp producto de los recorridos en campo, para realizar las validaciones </w:t>
-      </w:r>
-      <w:proofErr w:type="gramStart"/>
-      <w:r>
-        <w:rPr>
-          <w:rFonts w:ascii="Arial" w:hAnsi="Arial" w:cs="Arial"/>
-          <w:sz w:val="24"/>
-          <w:szCs w:val="24"/>
-        </w:rPr>
-        <w:t>correspondientes</w:t>
-      </w:r>
-      <w:r>
-        <w:rPr>
-          <w:rFonts w:ascii="Arial" w:hAnsi="Arial" w:cs="Arial"/>
-          <w:sz w:val="24"/>
-          <w:szCs w:val="24"/>
-        </w:rPr>
-        <w:t>,  ,</w:t>
-      </w:r>
-      <w:proofErr w:type="gramEnd"/>
-      <w:r>
-        <w:rPr>
-          <w:rFonts w:ascii="Arial" w:hAnsi="Arial" w:cs="Arial"/>
-          <w:sz w:val="24"/>
-          <w:szCs w:val="24"/>
-        </w:rPr>
-        <w:t xml:space="preserve"> </w:t>
-      </w:r>
+    </w:p>
+    <w:p>
+      <w:pPr>
+        <w:spacing w:after="0" w:line="240" w:lineRule="auto"/>
+        <w:jc w:val="both"/>
+        <w:textAlignment w:val="auto"/>
+        <w:rPr>
+          <w:rFonts w:ascii="Arial" w:hAnsi="Arial" w:cs="Arial"/>
+          <w:sz w:val="24"/>
+          <w:szCs w:val="24"/>
+        </w:rPr>
+      </w:pPr>
+    </w:p>
+    <w:p>
+      <w:pPr>
+        <w:spacing w:after="0" w:line="240" w:lineRule="auto"/>
+        <w:jc w:val="both"/>
+        <w:textAlignment w:val="auto"/>
+        <w:rPr>
+          <w:rFonts w:ascii="Arial" w:hAnsi="Arial" w:cs="Arial"/>
+          <w:sz w:val="24"/>
+          <w:szCs w:val="24"/>
+        </w:rPr>
+      </w:pPr>
+    </w:p>
+    <w:p>
+      <w:pPr>
+        <w:spacing w:after="0" w:line="240" w:lineRule="auto"/>
+        <w:jc w:val="both"/>
+        <w:textAlignment w:val="auto"/>
+        <w:rPr>
+          <w:rFonts w:ascii="Arial" w:hAnsi="Arial" w:cs="Arial"/>
+          <w:sz w:val="24"/>
+          <w:szCs w:val="24"/>
+        </w:rPr>
+      </w:pPr>
     </w:p>
     <w:p>
       <w:pPr>
@@ -10465,6 +11996,18 @@
     <w:semiHidden/>
     <w:rsid w:val="00F72643"/>
   </w:style>
+  <w:style w:type="character" w:styleId="Mencinsinresolver">
+    <w:name w:val="Unresolved Mention"/>
+    <w:basedOn w:val="Fuentedeprrafopredeter"/>
+    <w:uiPriority w:val="99"/>
+    <w:semiHidden/>
+    <w:unhideWhenUsed/>
+    <w:rsid w:val="00E2728C"/>
+    <w:rPr>
+      <w:color w:val="605E5C"/>
+      <w:shd w:val="clear" w:color="auto" w:fill="E1DFDD"/>
+    </w:rPr>
+  </w:style>
 </w:styles>
 </file>
 
@@ -10734,7 +12277,7 @@
 </file>
 
 <file path=customXml/itemProps1.xml><?xml version="1.0" encoding="utf-8"?>
-<ds:datastoreItem xmlns:ds="http://schemas.openxmlformats.org/officeDocument/2006/customXml" ds:itemID="{79BDFE64-90C2-448D-A0BC-521AD4E2D9A4}">
+<ds:datastoreItem xmlns:ds="http://schemas.openxmlformats.org/officeDocument/2006/customXml" ds:itemID="{9B02AEEA-FCC7-41C4-8D42-76C62672470F}">
   <ds:schemaRefs>
     <ds:schemaRef ds:uri="http://schemas.openxmlformats.org/officeDocument/2006/bibliography"/>
   </ds:schemaRefs>

</xml_diff>